<commit_message>
Update Manual to mention framerate fixes
</commit_message>
<xml_diff>
--- a/datafiles/Manual.docx
+++ b/datafiles/Manual.docx
@@ -384,6 +384,7 @@
             <w:pPr>
               <w:pStyle w:val="Normal"/>
               <w:widowControl/>
+              <w:suppressAutoHyphens w:val="true"/>
               <w:spacing w:lineRule="auto" w:line="240" w:before="0" w:after="0"/>
               <w:jc w:val="left"/>
               <w:rPr>
@@ -414,6 +415,7 @@
             <w:pPr>
               <w:pStyle w:val="Normal"/>
               <w:widowControl/>
+              <w:suppressAutoHyphens w:val="true"/>
               <w:spacing w:lineRule="auto" w:line="240" w:before="0" w:after="0"/>
               <w:jc w:val="left"/>
               <w:rPr>
@@ -444,6 +446,7 @@
             <w:pPr>
               <w:pStyle w:val="Normal"/>
               <w:widowControl/>
+              <w:suppressAutoHyphens w:val="true"/>
               <w:spacing w:lineRule="auto" w:line="240" w:before="0" w:after="0"/>
               <w:jc w:val="left"/>
               <w:rPr>
@@ -477,6 +480,7 @@
             <w:pPr>
               <w:pStyle w:val="Normal"/>
               <w:widowControl/>
+              <w:suppressAutoHyphens w:val="true"/>
               <w:spacing w:lineRule="auto" w:line="240" w:before="0" w:after="0"/>
               <w:jc w:val="left"/>
               <w:rPr>
@@ -508,6 +512,7 @@
             <w:pPr>
               <w:pStyle w:val="Normal"/>
               <w:widowControl/>
+              <w:suppressAutoHyphens w:val="true"/>
               <w:spacing w:lineRule="auto" w:line="240" w:before="0" w:after="0"/>
               <w:jc w:val="left"/>
               <w:rPr>
@@ -539,6 +544,7 @@
             <w:pPr>
               <w:pStyle w:val="Normal"/>
               <w:widowControl/>
+              <w:suppressAutoHyphens w:val="true"/>
               <w:spacing w:lineRule="auto" w:line="240" w:before="0" w:after="0"/>
               <w:jc w:val="left"/>
               <w:rPr>
@@ -573,6 +579,7 @@
             <w:pPr>
               <w:pStyle w:val="Normal"/>
               <w:widowControl/>
+              <w:suppressAutoHyphens w:val="true"/>
               <w:spacing w:lineRule="auto" w:line="240" w:before="0" w:after="0"/>
               <w:jc w:val="left"/>
               <w:rPr>
@@ -604,6 +611,7 @@
             <w:pPr>
               <w:pStyle w:val="Normal"/>
               <w:widowControl/>
+              <w:suppressAutoHyphens w:val="true"/>
               <w:spacing w:lineRule="auto" w:line="240" w:before="0" w:after="0"/>
               <w:jc w:val="left"/>
               <w:rPr>
@@ -635,6 +643,7 @@
             <w:pPr>
               <w:pStyle w:val="Normal"/>
               <w:widowControl/>
+              <w:suppressAutoHyphens w:val="true"/>
               <w:spacing w:lineRule="auto" w:line="240" w:before="0" w:after="0"/>
               <w:jc w:val="left"/>
               <w:rPr>
@@ -669,6 +678,7 @@
             <w:pPr>
               <w:pStyle w:val="Normal"/>
               <w:widowControl/>
+              <w:suppressAutoHyphens w:val="true"/>
               <w:spacing w:lineRule="auto" w:line="240" w:before="0" w:after="0"/>
               <w:jc w:val="left"/>
               <w:rPr>
@@ -700,6 +710,7 @@
             <w:pPr>
               <w:pStyle w:val="Normal"/>
               <w:widowControl/>
+              <w:suppressAutoHyphens w:val="true"/>
               <w:spacing w:lineRule="auto" w:line="240" w:before="0" w:after="0"/>
               <w:jc w:val="left"/>
               <w:rPr>
@@ -731,6 +742,7 @@
             <w:pPr>
               <w:pStyle w:val="Normal"/>
               <w:widowControl/>
+              <w:suppressAutoHyphens w:val="true"/>
               <w:spacing w:lineRule="auto" w:line="240" w:before="0" w:after="0"/>
               <w:jc w:val="left"/>
               <w:rPr>
@@ -765,6 +777,7 @@
             <w:pPr>
               <w:pStyle w:val="Normal"/>
               <w:widowControl/>
+              <w:suppressAutoHyphens w:val="true"/>
               <w:spacing w:lineRule="auto" w:line="240" w:before="0" w:after="0"/>
               <w:jc w:val="left"/>
               <w:rPr>
@@ -796,6 +809,7 @@
             <w:pPr>
               <w:pStyle w:val="Normal"/>
               <w:widowControl/>
+              <w:suppressAutoHyphens w:val="true"/>
               <w:spacing w:lineRule="auto" w:line="240" w:before="0" w:after="0"/>
               <w:jc w:val="left"/>
               <w:rPr>
@@ -827,6 +841,7 @@
             <w:pPr>
               <w:pStyle w:val="Normal"/>
               <w:widowControl/>
+              <w:suppressAutoHyphens w:val="true"/>
               <w:spacing w:lineRule="auto" w:line="240" w:before="0" w:after="0"/>
               <w:jc w:val="left"/>
               <w:rPr>
@@ -861,6 +876,7 @@
             <w:pPr>
               <w:pStyle w:val="Normal"/>
               <w:widowControl/>
+              <w:suppressAutoHyphens w:val="true"/>
               <w:spacing w:lineRule="auto" w:line="240" w:before="0" w:after="0"/>
               <w:jc w:val="left"/>
               <w:rPr>
@@ -892,6 +908,7 @@
             <w:pPr>
               <w:pStyle w:val="Normal"/>
               <w:widowControl/>
+              <w:suppressAutoHyphens w:val="true"/>
               <w:spacing w:lineRule="auto" w:line="240" w:before="0" w:after="0"/>
               <w:jc w:val="left"/>
               <w:rPr>
@@ -923,6 +940,7 @@
             <w:pPr>
               <w:pStyle w:val="Normal"/>
               <w:widowControl/>
+              <w:suppressAutoHyphens w:val="true"/>
               <w:spacing w:lineRule="auto" w:line="240" w:before="0" w:after="0"/>
               <w:jc w:val="left"/>
               <w:rPr>
@@ -957,6 +975,7 @@
             <w:pPr>
               <w:pStyle w:val="Normal"/>
               <w:widowControl/>
+              <w:suppressAutoHyphens w:val="true"/>
               <w:spacing w:lineRule="auto" w:line="240" w:before="0" w:after="0"/>
               <w:jc w:val="left"/>
               <w:rPr>
@@ -988,6 +1007,7 @@
             <w:pPr>
               <w:pStyle w:val="Normal"/>
               <w:widowControl/>
+              <w:suppressAutoHyphens w:val="true"/>
               <w:spacing w:lineRule="auto" w:line="240" w:before="0" w:after="0"/>
               <w:jc w:val="left"/>
               <w:rPr>
@@ -1019,6 +1039,7 @@
             <w:pPr>
               <w:pStyle w:val="Normal"/>
               <w:widowControl/>
+              <w:suppressAutoHyphens w:val="true"/>
               <w:spacing w:lineRule="auto" w:line="240" w:before="0" w:after="0"/>
               <w:jc w:val="left"/>
               <w:rPr>
@@ -1053,6 +1074,7 @@
             <w:pPr>
               <w:pStyle w:val="Normal"/>
               <w:widowControl/>
+              <w:suppressAutoHyphens w:val="true"/>
               <w:spacing w:lineRule="auto" w:line="240" w:before="0" w:after="0"/>
               <w:jc w:val="left"/>
               <w:rPr>
@@ -1084,6 +1106,7 @@
             <w:pPr>
               <w:pStyle w:val="Normal"/>
               <w:widowControl/>
+              <w:suppressAutoHyphens w:val="true"/>
               <w:spacing w:lineRule="auto" w:line="240" w:before="0" w:after="0"/>
               <w:jc w:val="left"/>
               <w:rPr>
@@ -1115,6 +1138,7 @@
             <w:pPr>
               <w:pStyle w:val="Normal"/>
               <w:widowControl/>
+              <w:suppressAutoHyphens w:val="true"/>
               <w:spacing w:lineRule="auto" w:line="240" w:before="0" w:after="0"/>
               <w:jc w:val="left"/>
               <w:rPr>
@@ -1149,6 +1173,7 @@
             <w:pPr>
               <w:pStyle w:val="Normal"/>
               <w:widowControl/>
+              <w:suppressAutoHyphens w:val="true"/>
               <w:spacing w:lineRule="auto" w:line="240" w:before="0" w:after="0"/>
               <w:jc w:val="left"/>
               <w:rPr>
@@ -1180,6 +1205,7 @@
             <w:pPr>
               <w:pStyle w:val="Normal"/>
               <w:widowControl/>
+              <w:suppressAutoHyphens w:val="true"/>
               <w:spacing w:lineRule="auto" w:line="240" w:before="0" w:after="0"/>
               <w:jc w:val="left"/>
               <w:rPr>
@@ -1211,6 +1237,7 @@
             <w:pPr>
               <w:pStyle w:val="Normal"/>
               <w:widowControl/>
+              <w:suppressAutoHyphens w:val="true"/>
               <w:spacing w:lineRule="auto" w:line="240" w:before="0" w:after="0"/>
               <w:jc w:val="left"/>
               <w:rPr>
@@ -1245,6 +1272,7 @@
             <w:pPr>
               <w:pStyle w:val="Normal"/>
               <w:widowControl/>
+              <w:suppressAutoHyphens w:val="true"/>
               <w:spacing w:lineRule="auto" w:line="240" w:before="0" w:after="0"/>
               <w:jc w:val="left"/>
               <w:rPr>
@@ -1276,6 +1304,7 @@
             <w:pPr>
               <w:pStyle w:val="Normal"/>
               <w:widowControl/>
+              <w:suppressAutoHyphens w:val="true"/>
               <w:spacing w:lineRule="auto" w:line="240" w:before="0" w:after="0"/>
               <w:jc w:val="left"/>
               <w:rPr>
@@ -1307,6 +1336,7 @@
             <w:pPr>
               <w:pStyle w:val="Normal"/>
               <w:widowControl/>
+              <w:suppressAutoHyphens w:val="true"/>
               <w:spacing w:lineRule="auto" w:line="240" w:before="0" w:after="0"/>
               <w:jc w:val="left"/>
               <w:rPr>
@@ -1341,6 +1371,7 @@
             <w:pPr>
               <w:pStyle w:val="Normal"/>
               <w:widowControl/>
+              <w:suppressAutoHyphens w:val="true"/>
               <w:spacing w:lineRule="auto" w:line="240" w:before="0" w:after="0"/>
               <w:jc w:val="left"/>
               <w:rPr>
@@ -1372,6 +1403,7 @@
             <w:pPr>
               <w:pStyle w:val="Normal"/>
               <w:widowControl/>
+              <w:suppressAutoHyphens w:val="true"/>
               <w:spacing w:lineRule="auto" w:line="240" w:before="0" w:after="0"/>
               <w:jc w:val="left"/>
               <w:rPr>
@@ -1403,6 +1435,7 @@
             <w:pPr>
               <w:pStyle w:val="Normal"/>
               <w:widowControl/>
+              <w:suppressAutoHyphens w:val="true"/>
               <w:spacing w:lineRule="auto" w:line="240" w:before="0" w:after="0"/>
               <w:jc w:val="left"/>
               <w:rPr>
@@ -1437,6 +1470,7 @@
             <w:pPr>
               <w:pStyle w:val="Normal"/>
               <w:widowControl/>
+              <w:suppressAutoHyphens w:val="true"/>
               <w:spacing w:lineRule="auto" w:line="240" w:before="0" w:after="0"/>
               <w:jc w:val="left"/>
               <w:rPr>
@@ -1468,6 +1502,7 @@
             <w:pPr>
               <w:pStyle w:val="Normal"/>
               <w:widowControl/>
+              <w:suppressAutoHyphens w:val="true"/>
               <w:spacing w:lineRule="auto" w:line="240" w:before="0" w:after="0"/>
               <w:jc w:val="left"/>
               <w:rPr>
@@ -1499,6 +1534,7 @@
             <w:pPr>
               <w:pStyle w:val="Normal"/>
               <w:widowControl/>
+              <w:suppressAutoHyphens w:val="true"/>
               <w:spacing w:lineRule="auto" w:line="240" w:before="0" w:after="0"/>
               <w:jc w:val="left"/>
               <w:rPr>
@@ -3945,25 +3981,54 @@
     </w:p>
     <w:p>
       <w:pPr>
-        <w:pStyle w:val="Normal"/>
-        <w:rPr>
-          <w:rFonts w:ascii="Calibri Light" w:hAnsi="Calibri Light" w:eastAsia="" w:cs="" w:asciiTheme="majorHAnsi" w:cstheme="majorBidi" w:eastAsiaTheme="majorEastAsia" w:hAnsiTheme="majorHAnsi"/>
-          <w:b/>
-          <w:bCs/>
-          <w:color w:themeColor="accent1" w:themeShade="bf" w:val="2F5496"/>
-          <w:sz w:val="32"/>
-          <w:szCs w:val="32"/>
-        </w:rPr>
-      </w:pPr>
-      <w:r>
-        <w:rPr>
-          <w:rFonts w:eastAsia="" w:cs="" w:cstheme="majorBidi" w:eastAsiaTheme="majorEastAsia" w:ascii="Calibri Light" w:hAnsi="Calibri Light"/>
-          <w:b/>
-          <w:bCs/>
-          <w:color w:themeColor="accent1" w:themeShade="bf" w:val="2F5496"/>
-          <w:sz w:val="32"/>
-          <w:szCs w:val="32"/>
-        </w:rPr>
+        <w:pStyle w:val="ListParagraph"/>
+        <w:numPr>
+          <w:ilvl w:val="0"/>
+          <w:numId w:val="5"/>
+        </w:numPr>
+        <w:rPr/>
+      </w:pPr>
+      <w:r>
+        <w:rPr/>
+        <w:t>V3.0.4 – December ?</w:t>
+      </w:r>
+      <w:r>
+        <w:rPr>
+          <w:vertAlign w:val="superscript"/>
+        </w:rPr>
+        <w:t>th</w:t>
+      </w:r>
+      <w:r>
+        <w:rPr/>
+        <w:t>, 2024</w:t>
+      </w:r>
+    </w:p>
+    <w:p>
+      <w:pPr>
+        <w:pStyle w:val="ListParagraph"/>
+        <w:numPr>
+          <w:ilvl w:val="1"/>
+          <w:numId w:val="5"/>
+        </w:numPr>
+        <w:rPr/>
+      </w:pPr>
+      <w:r>
+        <w:rPr/>
+        <w:t>Bug fixes:</w:t>
+      </w:r>
+    </w:p>
+    <w:p>
+      <w:pPr>
+        <w:pStyle w:val="ListParagraph"/>
+        <w:numPr>
+          <w:ilvl w:val="2"/>
+          <w:numId w:val="5"/>
+        </w:numPr>
+        <w:rPr/>
+      </w:pPr>
+      <w:r>
+        <w:rPr/>
+        <w:t>LOTS of little things were missing code related to frame interpolation, JorJoe05 generously went in and fixed everything (the one writing this changelog LMAO).</w:t>
       </w:r>
       <w:r>
         <w:br w:type="page"/>
@@ -5760,6 +5825,7 @@
     <w:qFormat/>
     <w:pPr>
       <w:widowControl/>
+      <w:suppressAutoHyphens w:val="true"/>
       <w:bidi w:val="0"/>
       <w:spacing w:lineRule="auto" w:line="259" w:before="0" w:after="160"/>
       <w:jc w:val="left"/>

</xml_diff>

<commit_message>
Update Manual to note texture/audio groups
</commit_message>
<xml_diff>
--- a/datafiles/Manual.docx
+++ b/datafiles/Manual.docx
@@ -4028,7 +4028,35 @@
       </w:pPr>
       <w:r>
         <w:rPr/>
-        <w:t>LOTS of little things were missing code related to frame interpolation, JorJoe05 generously went in and fixed everything (the one writing this changelog LMAO).</w:t>
+        <w:t>Fixed LOTS of little things that were previously missing code related to frame delta interpolation.</w:t>
+      </w:r>
+    </w:p>
+    <w:p>
+      <w:pPr>
+        <w:pStyle w:val="ListParagraph"/>
+        <w:numPr>
+          <w:ilvl w:val="2"/>
+          <w:numId w:val="5"/>
+        </w:numPr>
+        <w:rPr/>
+      </w:pPr>
+      <w:r>
+        <w:rPr/>
+        <w:t>Significantly improved load times by splitting level and boss assets into their own texture groups.</w:t>
+      </w:r>
+    </w:p>
+    <w:p>
+      <w:pPr>
+        <w:pStyle w:val="ListParagraph"/>
+        <w:numPr>
+          <w:ilvl w:val="2"/>
+          <w:numId w:val="5"/>
+        </w:numPr>
+        <w:rPr/>
+      </w:pPr>
+      <w:r>
+        <w:rPr/>
+        <w:t>This didn’t fix much, but music and sfx are now in separate audio groups.</w:t>
       </w:r>
       <w:r>
         <w:br w:type="page"/>

</xml_diff>

<commit_message>
Update Manual to note Francis fix
</commit_message>
<xml_diff>
--- a/datafiles/Manual.docx
+++ b/datafiles/Manual.docx
@@ -4057,6 +4057,20 @@
       <w:r>
         <w:rPr/>
         <w:t>This didn’t fix much, but music and sfx are now in separate audio groups.</w:t>
+      </w:r>
+    </w:p>
+    <w:p>
+      <w:pPr>
+        <w:pStyle w:val="ListParagraph"/>
+        <w:numPr>
+          <w:ilvl w:val="2"/>
+          <w:numId w:val="5"/>
+        </w:numPr>
+        <w:rPr/>
+      </w:pPr>
+      <w:r>
+        <w:rPr/>
+        <w:t>Fixed an admittedly rare bug where Francis would stop shooting fireballs at you in the upcoming Anti Freaks story.</w:t>
       </w:r>
       <w:r>
         <w:br w:type="page"/>

</xml_diff>